<commit_message>
Monta el word de la memoria
</commit_message>
<xml_diff>
--- a/Cheffit.docx
+++ b/Cheffit.docx
@@ -26,7 +26,7 @@
                     </pic:cNvPicPr>
                   </pic:nvPicPr>
                   <pic:blipFill>
-                    <a:blip r:embed="rId7"/>
+                    <a:blip r:embed="rId8"/>
                     <a:stretch>
                       <a:fillRect/>
                     </a:stretch>
@@ -215,7 +215,7 @@
                 <w:b/>
                 <w:sz w:val="28"/>
                 <w:szCs w:val="28"/>
-                <w:lang w:val="es-ES"/>
+                <w:lang w:val="es-ES_tradnl"/>
               </w:rPr>
             </w:pPr>
           </w:p>
@@ -235,20 +235,49 @@
               <w:rPr>
                 <w:rFonts w:ascii="Cambria" w:hAnsi="Cambria"/>
                 <w:color w:val="4F81BD"/>
-                <w:sz w:val="80"/>
-                <w:szCs w:val="80"/>
+                <w:sz w:val="72"/>
+                <w:szCs w:val="72"/>
                 <w:lang w:val="es-ES"/>
               </w:rPr>
             </w:pPr>
-            <w:bookmarkStart w:id="0" w:name="_GoBack"/>
-            <w:bookmarkEnd w:id="0"/>
+            <w:r>
+              <w:rPr>
+                <w:rFonts w:ascii="Cambria" w:hAnsi="Cambria"/>
+                <w:color w:val="4F81BD"/>
+                <w:sz w:val="48"/>
+                <w:szCs w:val="48"/>
+                <w:lang w:val="es-ES"/>
+              </w:rPr>
+              <w:t>Diseño y prototipado de una aplicación móvil de entrenamiento y nutrición</w:t>
+            </w:r>
           </w:p>
         </w:tc>
       </w:tr>
     </w:tbl>
-    <w:p/>
-    <w:p/>
-    <w:p/>
+    <w:p>
+      <w:pPr>
+        <w:rPr>
+          <w:sz w:val="20"/>
+          <w:szCs w:val="20"/>
+        </w:rPr>
+      </w:pPr>
+    </w:p>
+    <w:p>
+      <w:pPr>
+        <w:rPr>
+          <w:sz w:val="20"/>
+          <w:szCs w:val="20"/>
+        </w:rPr>
+      </w:pPr>
+    </w:p>
+    <w:p>
+      <w:pPr>
+        <w:rPr>
+          <w:sz w:val="20"/>
+          <w:szCs w:val="20"/>
+        </w:rPr>
+      </w:pPr>
+    </w:p>
     <w:p/>
     <w:p/>
     <w:p/>
@@ -394,6 +423,13 @@
         </w:rPr>
         <w:t>:</w:t>
       </w:r>
+      <w:r>
+        <w:rPr>
+          <w:color w:val="4F81BD"/>
+          <w:lang w:val="es-ES"/>
+        </w:rPr>
+        <w:t xml:space="preserve"> Logroño</w:t>
+      </w:r>
     </w:p>
     <w:p>
       <w:pPr>
@@ -419,6 +455,27 @@
           <w:lang w:val="es-ES"/>
         </w:rPr>
       </w:pPr>
+    </w:p>
+    <w:p>
+      <w:pPr>
+        <w:pStyle w:val="Heading1"/>
+        <w:jc w:val="center"/>
+        <w:rPr>
+          <w:lang w:val="es-ES"/>
+        </w:rPr>
+        <w:sectPr>
+          <w:headerReference w:type="default" r:id="rId9"/>
+          <w:footerReference w:type="default" r:id="rId10"/>
+          <w:pgSz w:w="11906" w:h="16838"/>
+          <w:pgMar w:top="1418" w:right="851" w:bottom="1418" w:left="1985" w:header="454" w:footer="709" w:gutter="0"/>
+          <w:pgNumType w:start="0"/>
+          <w:cols w:space="708"/>
+          <w:titlePg/>
+          <w:docGrid w:linePitch="360"/>
+        </w:sectPr>
+      </w:pPr>
+      <w:bookmarkStart w:id="0" w:name="_GoBack"/>
+      <w:bookmarkEnd w:id="0"/>
     </w:p>
     <w:p>
       <w:pPr>
@@ -606,11 +663,46 @@
     <w:p/>
     <w:p/>
     <w:p/>
-    <w:p/>
+    <w:p>
+      <w:pPr>
+        <w:spacing w:line="276" w:lineRule="auto"/>
+        <w:jc w:val="left"/>
+      </w:pPr>
+      <w:r>
+        <w:br w:type="page"/>
+      </w:r>
+    </w:p>
+    <w:p/>
+    <w:p>
+      <w:pPr>
+        <w:pStyle w:val="Heading1"/>
+      </w:pPr>
+    </w:p>
+    <w:p/>
+    <w:p/>
+    <w:p/>
+    <w:p/>
+    <w:p/>
+    <w:p/>
+    <w:p/>
+    <w:p/>
+    <w:p/>
+    <w:p/>
+    <w:p/>
+    <w:p/>
+    <w:p/>
+    <w:p/>
+    <w:p>
+      <w:pPr>
+        <w:jc w:val="right"/>
+      </w:pPr>
+    </w:p>
     <w:sectPr>
       <w:pgSz w:w="11906" w:h="16838"/>
-      <w:pgMar w:top="1418" w:right="851" w:bottom="1418" w:left="1985" w:header="709" w:footer="709" w:gutter="0"/>
+      <w:pgMar w:top="1418" w:right="851" w:bottom="1418" w:left="1985" w:header="454" w:footer="709" w:gutter="0"/>
+      <w:pgNumType w:start="0"/>
       <w:cols w:space="708"/>
+      <w:titlePg/>
       <w:docGrid w:linePitch="360"/>
     </w:sectPr>
   </w:body>
@@ -642,6 +734,194 @@
 </w:endnotes>
 </file>
 
+<file path=word/footer1.xml><?xml version="1.0" encoding="utf-8"?>
+<w:ftr xmlns:wpc="http://schemas.microsoft.com/office/word/2010/wordprocessingCanvas" xmlns:cx="http://schemas.microsoft.com/office/drawing/2014/chartex" xmlns:cx1="http://schemas.microsoft.com/office/drawing/2015/9/8/chartex" xmlns:cx2="http://schemas.microsoft.com/office/drawing/2015/10/21/chartex" xmlns:cx3="http://schemas.microsoft.com/office/drawing/2016/5/9/chartex" xmlns:cx4="http://schemas.microsoft.com/office/drawing/2016/5/10/chartex" xmlns:cx5="http://schemas.microsoft.com/office/drawing/2016/5/11/chartex" xmlns:cx6="http://schemas.microsoft.com/office/drawing/2016/5/12/chartex" xmlns:cx7="http://schemas.microsoft.com/office/drawing/2016/5/13/chartex" xmlns:cx8="http://schemas.microsoft.com/office/drawing/2016/5/14/chartex" xmlns:mc="http://schemas.openxmlformats.org/markup-compatibility/2006" xmlns:aink="http://schemas.microsoft.com/office/drawing/2016/ink" xmlns:am3d="http://schemas.microsoft.com/office/drawing/2017/model3d" xmlns:o="urn:schemas-microsoft-com:office:office" xmlns:r="http://schemas.openxmlformats.org/officeDocument/2006/relationships" xmlns:m="http://schemas.openxmlformats.org/officeDocument/2006/math" xmlns:v="urn:schemas-microsoft-com:vml" xmlns:wp14="http://schemas.microsoft.com/office/word/2010/wordprocessingDrawing" xmlns:wp="http://schemas.openxmlformats.org/drawingml/2006/wordprocessingDrawing" xmlns:w10="urn:schemas-microsoft-com:office:word" xmlns:w="http://schemas.openxmlformats.org/wordprocessingml/2006/main" xmlns:w14="http://schemas.microsoft.com/office/word/2010/wordml" xmlns:w15="http://schemas.microsoft.com/office/word/2012/wordml" xmlns:w16cid="http://schemas.microsoft.com/office/word/2016/wordml/cid" xmlns:w16se="http://schemas.microsoft.com/office/word/2015/wordml/symex" xmlns:wpg="http://schemas.microsoft.com/office/word/2010/wordprocessingGroup" xmlns:wpi="http://schemas.microsoft.com/office/word/2010/wordprocessingInk" xmlns:wne="http://schemas.microsoft.com/office/word/2006/wordml" xmlns:wps="http://schemas.microsoft.com/office/word/2010/wordprocessingShape" mc:Ignorable="w14 w15 w16se w16cid wp14">
+  <w:p>
+    <w:pPr>
+      <w:autoSpaceDE w:val="0"/>
+      <w:autoSpaceDN w:val="0"/>
+      <w:adjustRightInd w:val="0"/>
+      <w:spacing w:after="0" w:line="240" w:lineRule="auto"/>
+      <w:jc w:val="left"/>
+      <w:rPr>
+        <w:rFonts w:ascii="Georgia" w:hAnsi="Georgia" w:cs="Georgia"/>
+        <w:color w:val="000000"/>
+        <w:sz w:val="24"/>
+        <w:szCs w:val="24"/>
+        <w:lang w:val="es-ES"/>
+      </w:rPr>
+    </w:pPr>
+  </w:p>
+  <w:tbl>
+    <w:tblPr>
+      <w:tblW w:w="0" w:type="auto"/>
+      <w:tblBorders>
+        <w:top w:val="nil"/>
+        <w:left w:val="nil"/>
+        <w:bottom w:val="nil"/>
+        <w:right w:val="nil"/>
+      </w:tblBorders>
+      <w:tblLayout w:type="fixed"/>
+      <w:tblLook w:val="0000" w:firstRow="0" w:lastRow="0" w:firstColumn="0" w:lastColumn="0" w:noHBand="0" w:noVBand="0"/>
+    </w:tblPr>
+    <w:tblGrid>
+      <w:gridCol w:w="8187"/>
+    </w:tblGrid>
+    <w:tr>
+      <w:tblPrEx>
+        <w:tblCellMar>
+          <w:top w:w="0" w:type="dxa"/>
+          <w:bottom w:w="0" w:type="dxa"/>
+        </w:tblCellMar>
+      </w:tblPrEx>
+      <w:trPr>
+        <w:trHeight w:val="107"/>
+      </w:trPr>
+      <w:tc>
+        <w:tcPr>
+          <w:tcW w:w="8187" w:type="dxa"/>
+        </w:tcPr>
+        <w:p>
+          <w:pPr>
+            <w:autoSpaceDE w:val="0"/>
+            <w:autoSpaceDN w:val="0"/>
+            <w:adjustRightInd w:val="0"/>
+            <w:spacing w:after="0" w:line="240" w:lineRule="auto"/>
+            <w:jc w:val="left"/>
+            <w:rPr>
+              <w:rFonts w:ascii="Georgia" w:hAnsi="Georgia" w:cs="Georgia"/>
+              <w:color w:val="000000"/>
+              <w:lang w:val="es-ES"/>
+            </w:rPr>
+          </w:pPr>
+          <w:r>
+            <w:rPr>
+              <w:rFonts w:ascii="Georgia" w:hAnsi="Georgia" w:cs="Georgia"/>
+              <w:color w:val="000000"/>
+              <w:lang w:val="es-ES"/>
+            </w:rPr>
+            <w:t xml:space="preserve">Diseño de interfaz para una aplicación móvil </w:t>
+          </w:r>
+        </w:p>
+        <w:p>
+          <w:pPr>
+            <w:autoSpaceDE w:val="0"/>
+            <w:autoSpaceDN w:val="0"/>
+            <w:adjustRightInd w:val="0"/>
+            <w:spacing w:after="0" w:line="240" w:lineRule="auto"/>
+            <w:jc w:val="left"/>
+            <w:rPr>
+              <w:rFonts w:ascii="Georgia" w:hAnsi="Georgia" w:cs="Georgia"/>
+              <w:color w:val="000000"/>
+              <w:lang w:val="es-ES"/>
+            </w:rPr>
+          </w:pPr>
+          <w:r>
+            <w:rPr>
+              <w:rFonts w:ascii="Georgia" w:hAnsi="Georgia" w:cs="Georgia"/>
+              <w:color w:val="000000"/>
+              <w:lang w:val="es-ES"/>
+            </w:rPr>
+            <w:t xml:space="preserve">de entrenamiento y nutrición deportiva </w:t>
+          </w:r>
+        </w:p>
+      </w:tc>
+    </w:tr>
+  </w:tbl>
+  <w:sdt>
+    <w:sdtPr>
+      <w:rPr>
+        <w:lang w:val="en-US"/>
+      </w:rPr>
+      <w:id w:val="-339165230"/>
+      <w:docPartObj>
+        <w:docPartGallery w:val="Page Numbers (Bottom of Page)"/>
+        <w:docPartUnique/>
+      </w:docPartObj>
+    </w:sdtPr>
+    <w:sdtContent>
+      <w:p>
+        <w:pPr>
+          <w:pStyle w:val="Footer"/>
+          <w:rPr>
+            <w:lang w:val="en-US"/>
+          </w:rPr>
+        </w:pPr>
+        <w:r>
+          <w:rPr>
+            <w:noProof/>
+          </w:rPr>
+          <w:pict w14:anchorId="14F99F8B">
+            <v:shapetype id="_x0000_t5" coordsize="21600,21600" o:spt="5" adj="10800" path="m@0,l,21600r21600,xe">
+              <v:stroke joinstyle="miter"/>
+              <v:formulas>
+                <v:f eqn="val #0"/>
+                <v:f eqn="prod #0 1 2"/>
+                <v:f eqn="sum @1 10800 0"/>
+              </v:formulas>
+              <v:path gradientshapeok="t" o:connecttype="custom" o:connectlocs="@0,0;@1,10800;0,21600;10800,21600;21600,21600;@2,10800" textboxrect="0,10800,10800,18000;5400,10800,16200,18000;10800,10800,21600,18000;0,7200,7200,21600;7200,7200,14400,21600;14400,7200,21600,21600"/>
+              <v:handles>
+                <v:h position="#0,topLeft" xrange="0,21600"/>
+              </v:handles>
+            </v:shapetype>
+            <v:shape id="_x0000_s2049" type="#_x0000_t5" style="position:absolute;left:0;text-align:left;margin-left:464.8pt;margin-top:0;width:167.4pt;height:161.8pt;z-index:251659264;visibility:visible;mso-wrap-style:square;mso-width-percent:0;mso-height-percent:0;mso-wrap-distance-left:9pt;mso-wrap-distance-top:0;mso-wrap-distance-right:9pt;mso-wrap-distance-bottom:0;mso-position-horizontal:right;mso-position-horizontal-relative:page;mso-position-vertical:bottom;mso-position-vertical-relative:page;mso-width-percent:0;mso-height-percent:0;mso-width-relative:page;mso-height-relative:page;v-text-anchor:top" o:gfxdata="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" adj="21600" fillcolor="#d2eaf1" stroked="f">
+              <v:textbox style="mso-next-textbox:#_x0000_s2049">
+                <w:txbxContent>
+                  <w:p>
+                    <w:pPr>
+                      <w:jc w:val="center"/>
+                      <w:rPr>
+                        <w:szCs w:val="72"/>
+                      </w:rPr>
+                    </w:pPr>
+                    <w:r>
+                      <w:rPr>
+                        <w:rFonts w:asciiTheme="minorHAnsi" w:eastAsiaTheme="minorEastAsia" w:hAnsiTheme="minorHAnsi" w:cs="Times New Roman"/>
+                      </w:rPr>
+                      <w:fldChar w:fldCharType="begin"/>
+                    </w:r>
+                    <w:r>
+                      <w:instrText xml:space="preserve"> PAGE    \* MERGEFORMAT </w:instrText>
+                    </w:r>
+                    <w:r>
+                      <w:rPr>
+                        <w:rFonts w:asciiTheme="minorHAnsi" w:eastAsiaTheme="minorEastAsia" w:hAnsiTheme="minorHAnsi" w:cs="Times New Roman"/>
+                      </w:rPr>
+                      <w:fldChar w:fldCharType="separate"/>
+                    </w:r>
+                    <w:r>
+                      <w:rPr>
+                        <w:rFonts w:asciiTheme="majorHAnsi" w:eastAsiaTheme="majorEastAsia" w:hAnsiTheme="majorHAnsi" w:cstheme="majorBidi"/>
+                        <w:noProof/>
+                        <w:color w:val="FFFFFF" w:themeColor="background1"/>
+                        <w:sz w:val="72"/>
+                        <w:szCs w:val="72"/>
+                      </w:rPr>
+                      <w:t>2</w:t>
+                    </w:r>
+                    <w:r>
+                      <w:rPr>
+                        <w:rFonts w:asciiTheme="majorHAnsi" w:eastAsiaTheme="majorEastAsia" w:hAnsiTheme="majorHAnsi" w:cstheme="majorBidi"/>
+                        <w:noProof/>
+                        <w:color w:val="FFFFFF" w:themeColor="background1"/>
+                        <w:sz w:val="72"/>
+                        <w:szCs w:val="72"/>
+                      </w:rPr>
+                      <w:fldChar w:fldCharType="end"/>
+                    </w:r>
+                  </w:p>
+                </w:txbxContent>
+              </v:textbox>
+              <w10:wrap anchorx="page" anchory="page"/>
+            </v:shape>
+          </w:pict>
+        </w:r>
+      </w:p>
+    </w:sdtContent>
+  </w:sdt>
+</w:ftr>
+</file>
+
 <file path=word/footnotes.xml><?xml version="1.0" encoding="utf-8"?>
 <w:footnotes xmlns:wpc="http://schemas.microsoft.com/office/word/2010/wordprocessingCanvas" xmlns:cx="http://schemas.microsoft.com/office/drawing/2014/chartex" xmlns:cx1="http://schemas.microsoft.com/office/drawing/2015/9/8/chartex" xmlns:cx2="http://schemas.microsoft.com/office/drawing/2015/10/21/chartex" xmlns:cx3="http://schemas.microsoft.com/office/drawing/2016/5/9/chartex" xmlns:cx4="http://schemas.microsoft.com/office/drawing/2016/5/10/chartex" xmlns:cx5="http://schemas.microsoft.com/office/drawing/2016/5/11/chartex" xmlns:cx6="http://schemas.microsoft.com/office/drawing/2016/5/12/chartex" xmlns:cx7="http://schemas.microsoft.com/office/drawing/2016/5/13/chartex" xmlns:cx8="http://schemas.microsoft.com/office/drawing/2016/5/14/chartex" xmlns:mc="http://schemas.openxmlformats.org/markup-compatibility/2006" xmlns:aink="http://schemas.microsoft.com/office/drawing/2016/ink" xmlns:am3d="http://schemas.microsoft.com/office/drawing/2017/model3d" xmlns:o="urn:schemas-microsoft-com:office:office" xmlns:r="http://schemas.openxmlformats.org/officeDocument/2006/relationships" xmlns:m="http://schemas.openxmlformats.org/officeDocument/2006/math" xmlns:v="urn:schemas-microsoft-com:vml" xmlns:wp14="http://schemas.microsoft.com/office/word/2010/wordprocessingDrawing" xmlns:wp="http://schemas.openxmlformats.org/drawingml/2006/wordprocessingDrawing" xmlns:w10="urn:schemas-microsoft-com:office:word" xmlns:w="http://schemas.openxmlformats.org/wordprocessingml/2006/main" xmlns:w14="http://schemas.microsoft.com/office/word/2010/wordml" xmlns:w15="http://schemas.microsoft.com/office/word/2012/wordml" xmlns:w16cid="http://schemas.microsoft.com/office/word/2016/wordml/cid" xmlns:w16se="http://schemas.microsoft.com/office/word/2015/wordml/symex" xmlns:wpg="http://schemas.microsoft.com/office/word/2010/wordprocessingGroup" xmlns:wpi="http://schemas.microsoft.com/office/word/2010/wordprocessingInk" xmlns:wne="http://schemas.microsoft.com/office/word/2006/wordml" xmlns:wps="http://schemas.microsoft.com/office/word/2010/wordprocessingShape" mc:Ignorable="w14 w15 w16se w16cid wp14">
   <w:footnote w:type="separator" w:id="-1">
@@ -665,6 +945,58 @@
     </w:p>
   </w:footnote>
 </w:footnotes>
+</file>
+
+<file path=word/header1.xml><?xml version="1.0" encoding="utf-8"?>
+<w:hdr xmlns:wpc="http://schemas.microsoft.com/office/word/2010/wordprocessingCanvas" xmlns:cx="http://schemas.microsoft.com/office/drawing/2014/chartex" xmlns:cx1="http://schemas.microsoft.com/office/drawing/2015/9/8/chartex" xmlns:cx2="http://schemas.microsoft.com/office/drawing/2015/10/21/chartex" xmlns:cx3="http://schemas.microsoft.com/office/drawing/2016/5/9/chartex" xmlns:cx4="http://schemas.microsoft.com/office/drawing/2016/5/10/chartex" xmlns:cx5="http://schemas.microsoft.com/office/drawing/2016/5/11/chartex" xmlns:cx6="http://schemas.microsoft.com/office/drawing/2016/5/12/chartex" xmlns:cx7="http://schemas.microsoft.com/office/drawing/2016/5/13/chartex" xmlns:cx8="http://schemas.microsoft.com/office/drawing/2016/5/14/chartex" xmlns:mc="http://schemas.openxmlformats.org/markup-compatibility/2006" xmlns:aink="http://schemas.microsoft.com/office/drawing/2016/ink" xmlns:am3d="http://schemas.microsoft.com/office/drawing/2017/model3d" xmlns:o="urn:schemas-microsoft-com:office:office" xmlns:r="http://schemas.openxmlformats.org/officeDocument/2006/relationships" xmlns:m="http://schemas.openxmlformats.org/officeDocument/2006/math" xmlns:v="urn:schemas-microsoft-com:vml" xmlns:wp14="http://schemas.microsoft.com/office/word/2010/wordprocessingDrawing" xmlns:wp="http://schemas.openxmlformats.org/drawingml/2006/wordprocessingDrawing" xmlns:w10="urn:schemas-microsoft-com:office:word" xmlns:w="http://schemas.openxmlformats.org/wordprocessingml/2006/main" xmlns:w14="http://schemas.microsoft.com/office/word/2010/wordml" xmlns:w15="http://schemas.microsoft.com/office/word/2012/wordml" xmlns:w16cid="http://schemas.microsoft.com/office/word/2016/wordml/cid" xmlns:w16se="http://schemas.microsoft.com/office/word/2015/wordml/symex" xmlns:wpg="http://schemas.microsoft.com/office/word/2010/wordprocessingGroup" xmlns:wpi="http://schemas.microsoft.com/office/word/2010/wordprocessingInk" xmlns:wne="http://schemas.microsoft.com/office/word/2006/wordml" xmlns:wps="http://schemas.microsoft.com/office/word/2010/wordprocessingShape" mc:Ignorable="w14 w15 w16se w16cid wp14">
+  <w:p>
+    <w:sdt>
+      <w:sdtPr>
+        <w:alias w:val="Title"/>
+        <w:id w:val="78404852"/>
+        <w:placeholder>
+          <w:docPart w:val="BB86996D99F54CC2AA3433A79776DFDF"/>
+        </w:placeholder>
+        <w:dataBinding w:prefixMappings="xmlns:ns0='http://schemas.openxmlformats.org/package/2006/metadata/core-properties' xmlns:ns1='http://purl.org/dc/elements/1.1/'" w:xpath="/ns0:coreProperties[1]/ns1:title[1]" w:storeItemID="{6C3C8BC8-F283-45AE-878A-BAB7291924A1}"/>
+        <w:text/>
+      </w:sdtPr>
+      <w:sdtContent>
+        <w:r>
+          <w:t>Diego Razquin Elcano</w:t>
+        </w:r>
+      </w:sdtContent>
+    </w:sdt>
+    <w:r>
+      <w:ptab w:relativeTo="margin" w:alignment="right" w:leader="none"/>
+    </w:r>
+    <w:sdt>
+      <w:sdtPr>
+        <w:alias w:val="Date"/>
+        <w:id w:val="78404859"/>
+        <w:placeholder>
+          <w:docPart w:val="42C126F0C8DB45E7A913EB5CEA9A1FA3"/>
+        </w:placeholder>
+        <w:dataBinding w:prefixMappings="xmlns:ns0='http://schemas.microsoft.com/office/2006/coverPageProps'" w:xpath="/ns0:CoverPageProperties[1]/ns0:PublishDate[1]" w:storeItemID="{55AF091B-3C7A-41E3-B477-F2FDAA23CFDA}"/>
+        <w:date>
+          <w:dateFormat w:val="MMMM d, yyyy"/>
+          <w:lid w:val="en-US"/>
+          <w:storeMappedDataAs w:val="dateTime"/>
+          <w:calendar w:val="gregorian"/>
+        </w:date>
+      </w:sdtPr>
+      <w:sdtContent>
+        <w:r>
+          <w:t>Master universitario en Diseño de experiencia de Usuario</w:t>
+        </w:r>
+      </w:sdtContent>
+    </w:sdt>
+  </w:p>
+  <w:p>
+    <w:pPr>
+      <w:pStyle w:val="Header"/>
+    </w:pPr>
+  </w:p>
+</w:hdr>
 </file>
 
 <file path=word/styles.xml><?xml version="1.0" encoding="utf-8"?>
@@ -839,7 +1171,7 @@
     <w:lsdException w:name="Table Web 2" w:semiHidden="1" w:unhideWhenUsed="1"/>
     <w:lsdException w:name="Table Web 3" w:semiHidden="1" w:unhideWhenUsed="1"/>
     <w:lsdException w:name="Balloon Text" w:semiHidden="1" w:unhideWhenUsed="1"/>
-    <w:lsdException w:name="Table Grid" w:semiHidden="1" w:uiPriority="59" w:unhideWhenUsed="1"/>
+    <w:lsdException w:name="Table Grid" w:uiPriority="59"/>
     <w:lsdException w:name="Table Theme" w:semiHidden="1" w:unhideWhenUsed="1"/>
     <w:lsdException w:name="Placeholder Text" w:semiHidden="1"/>
     <w:lsdException w:name="No Spacing" w:uiPriority="1" w:qFormat="1"/>
@@ -1172,7 +1504,6 @@
     <w:basedOn w:val="Normal"/>
     <w:link w:val="HeaderChar"/>
     <w:uiPriority w:val="99"/>
-    <w:semiHidden/>
     <w:unhideWhenUsed/>
     <w:rsid w:val="00320A2D"/>
     <w:pPr>
@@ -1188,7 +1519,6 @@
     <w:basedOn w:val="DefaultParagraphFont"/>
     <w:link w:val="Header"/>
     <w:uiPriority w:val="99"/>
-    <w:semiHidden/>
     <w:rsid w:val="00320A2D"/>
   </w:style>
   <w:style w:type="paragraph" w:styleId="Footer">
@@ -1196,7 +1526,6 @@
     <w:basedOn w:val="Normal"/>
     <w:link w:val="FooterChar"/>
     <w:uiPriority w:val="99"/>
-    <w:semiHidden/>
     <w:unhideWhenUsed/>
     <w:rsid w:val="00320A2D"/>
     <w:pPr>
@@ -1212,7 +1541,6 @@
     <w:basedOn w:val="DefaultParagraphFont"/>
     <w:link w:val="Footer"/>
     <w:uiPriority w:val="99"/>
-    <w:semiHidden/>
     <w:rsid w:val="00320A2D"/>
   </w:style>
   <w:style w:type="paragraph" w:styleId="BalloonText">
@@ -1326,7 +1654,655 @@
       <w:bCs/>
     </w:rPr>
   </w:style>
+  <w:style w:type="paragraph" w:customStyle="1" w:styleId="Default">
+    <w:name w:val="Default"/>
+    <w:rsid w:val="006E06FB"/>
+    <w:pPr>
+      <w:autoSpaceDE w:val="0"/>
+      <w:autoSpaceDN w:val="0"/>
+      <w:adjustRightInd w:val="0"/>
+      <w:spacing w:after="0" w:line="240" w:lineRule="auto"/>
+    </w:pPr>
+    <w:rPr>
+      <w:rFonts w:ascii="Georgia" w:hAnsi="Georgia" w:cs="Georgia"/>
+      <w:color w:val="000000"/>
+      <w:sz w:val="24"/>
+      <w:szCs w:val="24"/>
+      <w:lang w:val="es-ES"/>
+    </w:rPr>
+  </w:style>
 </w:styles>
+</file>
+
+<file path=word/glossary/document.xml><?xml version="1.0" encoding="utf-8"?>
+<w:glossaryDocument xmlns:wpc="http://schemas.microsoft.com/office/word/2010/wordprocessingCanvas" xmlns:cx="http://schemas.microsoft.com/office/drawing/2014/chartex" xmlns:cx1="http://schemas.microsoft.com/office/drawing/2015/9/8/chartex" xmlns:cx2="http://schemas.microsoft.com/office/drawing/2015/10/21/chartex" xmlns:cx3="http://schemas.microsoft.com/office/drawing/2016/5/9/chartex" xmlns:cx4="http://schemas.microsoft.com/office/drawing/2016/5/10/chartex" xmlns:cx5="http://schemas.microsoft.com/office/drawing/2016/5/11/chartex" xmlns:cx6="http://schemas.microsoft.com/office/drawing/2016/5/12/chartex" xmlns:cx7="http://schemas.microsoft.com/office/drawing/2016/5/13/chartex" xmlns:cx8="http://schemas.microsoft.com/office/drawing/2016/5/14/chartex" xmlns:mc="http://schemas.openxmlformats.org/markup-compatibility/2006" xmlns:aink="http://schemas.microsoft.com/office/drawing/2016/ink" xmlns:am3d="http://schemas.microsoft.com/office/drawing/2017/model3d" xmlns:o="urn:schemas-microsoft-com:office:office" xmlns:r="http://schemas.openxmlformats.org/officeDocument/2006/relationships" xmlns:m="http://schemas.openxmlformats.org/officeDocument/2006/math" xmlns:v="urn:schemas-microsoft-com:vml" xmlns:wp14="http://schemas.microsoft.com/office/word/2010/wordprocessingDrawing" xmlns:wp="http://schemas.openxmlformats.org/drawingml/2006/wordprocessingDrawing" xmlns:w10="urn:schemas-microsoft-com:office:word" xmlns:w="http://schemas.openxmlformats.org/wordprocessingml/2006/main" xmlns:w14="http://schemas.microsoft.com/office/word/2010/wordml" xmlns:w15="http://schemas.microsoft.com/office/word/2012/wordml" xmlns:w16cid="http://schemas.microsoft.com/office/word/2016/wordml/cid" xmlns:w16se="http://schemas.microsoft.com/office/word/2015/wordml/symex" xmlns:wpg="http://schemas.microsoft.com/office/word/2010/wordprocessingGroup" xmlns:wpi="http://schemas.microsoft.com/office/word/2010/wordprocessingInk" xmlns:wne="http://schemas.microsoft.com/office/word/2006/wordml" xmlns:wps="http://schemas.microsoft.com/office/word/2010/wordprocessingShape" mc:Ignorable="w14 w15 w16se w16cid wp14">
+  <w:docParts>
+    <w:docPart>
+      <w:docPartPr>
+        <w:name w:val="BB86996D99F54CC2AA3433A79776DFDF"/>
+        <w:category>
+          <w:name w:val="General"/>
+          <w:gallery w:val="placeholder"/>
+        </w:category>
+        <w:types>
+          <w:type w:val="bbPlcHdr"/>
+        </w:types>
+        <w:behaviors>
+          <w:behavior w:val="content"/>
+        </w:behaviors>
+        <w:guid w:val="{2A4D52A0-9A10-4043-A431-6FB4455D94BB}"/>
+      </w:docPartPr>
+      <w:docPartBody>
+        <w:p>
+          <w:pPr>
+            <w:pStyle w:val="BB86996D99F54CC2AA3433A79776DFDF"/>
+          </w:pPr>
+          <w:r>
+            <w:rPr>
+              <w:rFonts w:asciiTheme="majorHAnsi" w:eastAsiaTheme="majorEastAsia" w:hAnsiTheme="majorHAnsi" w:cstheme="majorBidi"/>
+              <w:color w:val="4472C4" w:themeColor="accent1"/>
+              <w:sz w:val="27"/>
+              <w:szCs w:val="27"/>
+            </w:rPr>
+            <w:t>[Document title]</w:t>
+          </w:r>
+        </w:p>
+      </w:docPartBody>
+    </w:docPart>
+    <w:docPart>
+      <w:docPartPr>
+        <w:name w:val="42C126F0C8DB45E7A913EB5CEA9A1FA3"/>
+        <w:category>
+          <w:name w:val="General"/>
+          <w:gallery w:val="placeholder"/>
+        </w:category>
+        <w:types>
+          <w:type w:val="bbPlcHdr"/>
+        </w:types>
+        <w:behaviors>
+          <w:behavior w:val="content"/>
+        </w:behaviors>
+        <w:guid w:val="{B705B6A2-E5CD-4767-A250-8E4DBB6D1AEA}"/>
+      </w:docPartPr>
+      <w:docPartBody>
+        <w:p>
+          <w:pPr>
+            <w:pStyle w:val="42C126F0C8DB45E7A913EB5CEA9A1FA3"/>
+          </w:pPr>
+          <w:r>
+            <w:rPr>
+              <w:rFonts w:asciiTheme="majorHAnsi" w:eastAsiaTheme="majorEastAsia" w:hAnsiTheme="majorHAnsi" w:cstheme="majorBidi"/>
+              <w:color w:val="4472C4" w:themeColor="accent1"/>
+              <w:sz w:val="27"/>
+              <w:szCs w:val="27"/>
+            </w:rPr>
+            <w:t>[Date]</w:t>
+          </w:r>
+        </w:p>
+      </w:docPartBody>
+    </w:docPart>
+  </w:docParts>
+</w:glossaryDocument>
+</file>
+
+<file path=word/glossary/fontTable.xml><?xml version="1.0" encoding="utf-8"?>
+<w:fonts xmlns:mc="http://schemas.openxmlformats.org/markup-compatibility/2006" xmlns:r="http://schemas.openxmlformats.org/officeDocument/2006/relationships" xmlns:w="http://schemas.openxmlformats.org/wordprocessingml/2006/main" xmlns:w14="http://schemas.microsoft.com/office/word/2010/wordml" xmlns:w15="http://schemas.microsoft.com/office/word/2012/wordml" xmlns:w16cid="http://schemas.microsoft.com/office/word/2016/wordml/cid" xmlns:w16se="http://schemas.microsoft.com/office/word/2015/wordml/symex" mc:Ignorable="w14 w15 w16se w16cid">
+  <w:font w:name="Calibri">
+    <w:panose1 w:val="020F0502020204030204"/>
+    <w:charset w:val="00"/>
+    <w:family w:val="swiss"/>
+    <w:pitch w:val="variable"/>
+    <w:sig w:usb0="E4002EFF" w:usb1="C000247B" w:usb2="00000009" w:usb3="00000000" w:csb0="000001FF" w:csb1="00000000"/>
+  </w:font>
+  <w:font w:name="Times New Roman">
+    <w:panose1 w:val="02020603050405020304"/>
+    <w:charset w:val="00"/>
+    <w:family w:val="roman"/>
+    <w:pitch w:val="variable"/>
+    <w:sig w:usb0="E0002AFF" w:usb1="C0007841" w:usb2="00000009" w:usb3="00000000" w:csb0="000001FF" w:csb1="00000000"/>
+  </w:font>
+  <w:font w:name="Arial">
+    <w:panose1 w:val="020B0604020202020204"/>
+    <w:charset w:val="00"/>
+    <w:family w:val="swiss"/>
+    <w:pitch w:val="variable"/>
+    <w:sig w:usb0="E0002EFF" w:usb1="C000785B" w:usb2="00000009" w:usb3="00000000" w:csb0="000001FF" w:csb1="00000000"/>
+  </w:font>
+  <w:font w:name="Tahoma">
+    <w:panose1 w:val="020B0604030504040204"/>
+    <w:charset w:val="00"/>
+    <w:family w:val="swiss"/>
+    <w:pitch w:val="variable"/>
+    <w:sig w:usb0="E1002EFF" w:usb1="C000605B" w:usb2="00000029" w:usb3="00000000" w:csb0="000101FF" w:csb1="00000000"/>
+  </w:font>
+  <w:font w:name="Georgia">
+    <w:altName w:val="Georgia"/>
+    <w:panose1 w:val="02040502050405020303"/>
+    <w:charset w:val="00"/>
+    <w:family w:val="roman"/>
+    <w:pitch w:val="variable"/>
+    <w:sig w:usb0="00000287" w:usb1="00000000" w:usb2="00000000" w:usb3="00000000" w:csb0="0000009F" w:csb1="00000000"/>
+  </w:font>
+  <w:font w:name="Cambria">
+    <w:panose1 w:val="02040503050406030204"/>
+    <w:charset w:val="00"/>
+    <w:family w:val="roman"/>
+    <w:pitch w:val="variable"/>
+    <w:sig w:usb0="E00006FF" w:usb1="420024FF" w:usb2="02000000" w:usb3="00000000" w:csb0="0000019F" w:csb1="00000000"/>
+  </w:font>
+  <w:font w:name="Calibri Light">
+    <w:panose1 w:val="020F0302020204030204"/>
+    <w:charset w:val="00"/>
+    <w:family w:val="swiss"/>
+    <w:pitch w:val="variable"/>
+    <w:sig w:usb0="E4002EFF" w:usb1="C000247B" w:usb2="00000009" w:usb3="00000000" w:csb0="000001FF" w:csb1="00000000"/>
+  </w:font>
+</w:fonts>
+</file>
+
+<file path=word/glossary/settings.xml><?xml version="1.0" encoding="utf-8"?>
+<w:settings xmlns:mc="http://schemas.openxmlformats.org/markup-compatibility/2006" xmlns:o="urn:schemas-microsoft-com:office:office" xmlns:r="http://schemas.openxmlformats.org/officeDocument/2006/relationships" xmlns:m="http://schemas.openxmlformats.org/officeDocument/2006/math" xmlns:v="urn:schemas-microsoft-com:vml" xmlns:w10="urn:schemas-microsoft-com:office:word" xmlns:w="http://schemas.openxmlformats.org/wordprocessingml/2006/main" xmlns:w14="http://schemas.microsoft.com/office/word/2010/wordml" xmlns:w15="http://schemas.microsoft.com/office/word/2012/wordml" xmlns:w16cid="http://schemas.microsoft.com/office/word/2016/wordml/cid" xmlns:w16se="http://schemas.microsoft.com/office/word/2015/wordml/symex" xmlns:sl="http://schemas.openxmlformats.org/schemaLibrary/2006/main" mc:Ignorable="w14 w15 w16se w16cid">
+  <w:view w:val="normal"/>
+  <w:defaultTabStop w:val="708"/>
+  <w:hyphenationZone w:val="425"/>
+  <w:characterSpacingControl w:val="doNotCompress"/>
+  <w:compat>
+    <w:useFELayout/>
+    <w:compatSetting w:name="compatibilityMode" w:uri="http://schemas.microsoft.com/office/word" w:val="15"/>
+    <w:compatSetting w:name="overrideTableStyleFontSizeAndJustification" w:uri="http://schemas.microsoft.com/office/word" w:val="1"/>
+    <w:compatSetting w:name="enableOpenTypeFeatures" w:uri="http://schemas.microsoft.com/office/word" w:val="1"/>
+    <w:compatSetting w:name="doNotFlipMirrorIndents" w:uri="http://schemas.microsoft.com/office/word" w:val="1"/>
+    <w:compatSetting w:name="differentiateMultirowTableHeaders" w:uri="http://schemas.microsoft.com/office/word" w:val="1"/>
+    <w:compatSetting w:name="useWord2013TrackBottomHyphenation" w:uri="http://schemas.microsoft.com/office/word" w:val="0"/>
+  </w:compat>
+  <w:rsids>
+    <w:rsidRoot w:val="00944AAB"/>
+    <w:rsid w:val="0082636B"/>
+    <w:rsid w:val="00944AAB"/>
+  </w:rsids>
+  <m:mathPr>
+    <m:mathFont m:val="Cambria Math"/>
+    <m:brkBin m:val="before"/>
+    <m:brkBinSub m:val="--"/>
+    <m:smallFrac m:val="0"/>
+    <m:dispDef/>
+    <m:lMargin m:val="0"/>
+    <m:rMargin m:val="0"/>
+    <m:defJc m:val="centerGroup"/>
+    <m:wrapIndent m:val="1440"/>
+    <m:intLim m:val="subSup"/>
+    <m:naryLim m:val="undOvr"/>
+  </m:mathPr>
+  <w:themeFontLang w:val="es-ES"/>
+  <w:clrSchemeMapping w:bg1="light1" w:t1="dark1" w:bg2="light2" w:t2="dark2" w:accent1="accent1" w:accent2="accent2" w:accent3="accent3" w:accent4="accent4" w:accent5="accent5" w:accent6="accent6" w:hyperlink="hyperlink" w:followedHyperlink="followedHyperlink"/>
+  <w:decimalSymbol w:val=","/>
+  <w:listSeparator w:val=";"/>
+  <w15:chartTrackingRefBased/>
+</w:settings>
+</file>
+
+<file path=word/glossary/styles.xml><?xml version="1.0" encoding="utf-8"?>
+<w:styles xmlns:mc="http://schemas.openxmlformats.org/markup-compatibility/2006" xmlns:r="http://schemas.openxmlformats.org/officeDocument/2006/relationships" xmlns:w="http://schemas.openxmlformats.org/wordprocessingml/2006/main" xmlns:w14="http://schemas.microsoft.com/office/word/2010/wordml" xmlns:w15="http://schemas.microsoft.com/office/word/2012/wordml" xmlns:w16cid="http://schemas.microsoft.com/office/word/2016/wordml/cid" xmlns:w16se="http://schemas.microsoft.com/office/word/2015/wordml/symex" mc:Ignorable="w14 w15 w16se w16cid">
+  <w:docDefaults>
+    <w:rPrDefault>
+      <w:rPr>
+        <w:rFonts w:asciiTheme="minorHAnsi" w:eastAsiaTheme="minorEastAsia" w:hAnsiTheme="minorHAnsi" w:cstheme="minorBidi"/>
+        <w:sz w:val="22"/>
+        <w:szCs w:val="22"/>
+        <w:lang w:val="es-ES" w:eastAsia="es-ES" w:bidi="ar-SA"/>
+      </w:rPr>
+    </w:rPrDefault>
+    <w:pPrDefault>
+      <w:pPr>
+        <w:spacing w:after="160" w:line="259" w:lineRule="auto"/>
+      </w:pPr>
+    </w:pPrDefault>
+  </w:docDefaults>
+  <w:latentStyles w:defLockedState="0" w:defUIPriority="99" w:defSemiHidden="0" w:defUnhideWhenUsed="0" w:defQFormat="0" w:count="376">
+    <w:lsdException w:name="Normal" w:uiPriority="0" w:qFormat="1"/>
+    <w:lsdException w:name="heading 1" w:uiPriority="9" w:qFormat="1"/>
+    <w:lsdException w:name="heading 2" w:semiHidden="1" w:uiPriority="9" w:unhideWhenUsed="1" w:qFormat="1"/>
+    <w:lsdException w:name="heading 3" w:semiHidden="1" w:uiPriority="9" w:unhideWhenUsed="1" w:qFormat="1"/>
+    <w:lsdException w:name="heading 4" w:semiHidden="1" w:uiPriority="9" w:unhideWhenUsed="1" w:qFormat="1"/>
+    <w:lsdException w:name="heading 5" w:semiHidden="1" w:uiPriority="9" w:unhideWhenUsed="1" w:qFormat="1"/>
+    <w:lsdException w:name="heading 6" w:semiHidden="1" w:uiPriority="9" w:unhideWhenUsed="1" w:qFormat="1"/>
+    <w:lsdException w:name="heading 7" w:semiHidden="1" w:uiPriority="9" w:unhideWhenUsed="1" w:qFormat="1"/>
+    <w:lsdException w:name="heading 8" w:semiHidden="1" w:uiPriority="9" w:unhideWhenUsed="1" w:qFormat="1"/>
+    <w:lsdException w:name="heading 9" w:semiHidden="1" w:uiPriority="9" w:unhideWhenUsed="1" w:qFormat="1"/>
+    <w:lsdException w:name="index 1" w:semiHidden="1" w:unhideWhenUsed="1"/>
+    <w:lsdException w:name="index 2" w:semiHidden="1" w:unhideWhenUsed="1"/>
+    <w:lsdException w:name="index 3" w:semiHidden="1" w:unhideWhenUsed="1"/>
+    <w:lsdException w:name="index 4" w:semiHidden="1" w:unhideWhenUsed="1"/>
+    <w:lsdException w:name="index 5" w:semiHidden="1" w:unhideWhenUsed="1"/>
+    <w:lsdException w:name="index 6" w:semiHidden="1" w:unhideWhenUsed="1"/>
+    <w:lsdException w:name="index 7" w:semiHidden="1" w:unhideWhenUsed="1"/>
+    <w:lsdException w:name="index 8" w:semiHidden="1" w:unhideWhenUsed="1"/>
+    <w:lsdException w:name="index 9" w:semiHidden="1" w:unhideWhenUsed="1"/>
+    <w:lsdException w:name="toc 1" w:semiHidden="1" w:uiPriority="39" w:unhideWhenUsed="1"/>
+    <w:lsdException w:name="toc 2" w:semiHidden="1" w:uiPriority="39" w:unhideWhenUsed="1"/>
+    <w:lsdException w:name="toc 3" w:semiHidden="1" w:uiPriority="39" w:unhideWhenUsed="1"/>
+    <w:lsdException w:name="toc 4" w:semiHidden="1" w:uiPriority="39" w:unhideWhenUsed="1"/>
+    <w:lsdException w:name="toc 5" w:semiHidden="1" w:uiPriority="39" w:unhideWhenUsed="1"/>
+    <w:lsdException w:name="toc 6" w:semiHidden="1" w:uiPriority="39" w:unhideWhenUsed="1"/>
+    <w:lsdException w:name="toc 7" w:semiHidden="1" w:uiPriority="39" w:unhideWhenUsed="1"/>
+    <w:lsdException w:name="toc 8" w:semiHidden="1" w:uiPriority="39" w:unhideWhenUsed="1"/>
+    <w:lsdException w:name="toc 9" w:semiHidden="1" w:uiPriority="39" w:unhideWhenUsed="1"/>
+    <w:lsdException w:name="Normal Indent" w:semiHidden="1" w:unhideWhenUsed="1"/>
+    <w:lsdException w:name="footnote text" w:semiHidden="1" w:unhideWhenUsed="1"/>
+    <w:lsdException w:name="annotation text" w:semiHidden="1" w:unhideWhenUsed="1"/>
+    <w:lsdException w:name="header" w:semiHidden="1" w:unhideWhenUsed="1"/>
+    <w:lsdException w:name="footer" w:semiHidden="1" w:unhideWhenUsed="1"/>
+    <w:lsdException w:name="index heading" w:semiHidden="1" w:unhideWhenUsed="1"/>
+    <w:lsdException w:name="caption" w:semiHidden="1" w:uiPriority="35" w:unhideWhenUsed="1" w:qFormat="1"/>
+    <w:lsdException w:name="table of figures" w:semiHidden="1" w:unhideWhenUsed="1"/>
+    <w:lsdException w:name="envelope address" w:semiHidden="1" w:unhideWhenUsed="1"/>
+    <w:lsdException w:name="envelope return" w:semiHidden="1" w:unhideWhenUsed="1"/>
+    <w:lsdException w:name="footnote reference" w:semiHidden="1" w:unhideWhenUsed="1"/>
+    <w:lsdException w:name="annotation reference" w:semiHidden="1" w:unhideWhenUsed="1"/>
+    <w:lsdException w:name="line number" w:semiHidden="1" w:unhideWhenUsed="1"/>
+    <w:lsdException w:name="page number" w:semiHidden="1" w:unhideWhenUsed="1"/>
+    <w:lsdException w:name="endnote reference" w:semiHidden="1" w:unhideWhenUsed="1"/>
+    <w:lsdException w:name="endnote text" w:semiHidden="1" w:unhideWhenUsed="1"/>
+    <w:lsdException w:name="table of authorities" w:semiHidden="1" w:unhideWhenUsed="1"/>
+    <w:lsdException w:name="macro" w:semiHidden="1" w:unhideWhenUsed="1"/>
+    <w:lsdException w:name="toa heading" w:semiHidden="1" w:unhideWhenUsed="1"/>
+    <w:lsdException w:name="List" w:semiHidden="1" w:unhideWhenUsed="1"/>
+    <w:lsdException w:name="List Bullet" w:semiHidden="1" w:unhideWhenUsed="1"/>
+    <w:lsdException w:name="List Number" w:semiHidden="1" w:unhideWhenUsed="1"/>
+    <w:lsdException w:name="List 2" w:semiHidden="1" w:unhideWhenUsed="1"/>
+    <w:lsdException w:name="List 3" w:semiHidden="1" w:unhideWhenUsed="1"/>
+    <w:lsdException w:name="List 4" w:semiHidden="1" w:unhideWhenUsed="1"/>
+    <w:lsdException w:name="List 5" w:semiHidden="1" w:unhideWhenUsed="1"/>
+    <w:lsdException w:name="List Bullet 2" w:semiHidden="1" w:unhideWhenUsed="1"/>
+    <w:lsdException w:name="List Bullet 3" w:semiHidden="1" w:unhideWhenUsed="1"/>
+    <w:lsdException w:name="List Bullet 4" w:semiHidden="1" w:unhideWhenUsed="1"/>
+    <w:lsdException w:name="List Bullet 5" w:semiHidden="1" w:unhideWhenUsed="1"/>
+    <w:lsdException w:name="List Number 2" w:semiHidden="1" w:unhideWhenUsed="1"/>
+    <w:lsdException w:name="List Number 3" w:semiHidden="1" w:unhideWhenUsed="1"/>
+    <w:lsdException w:name="List Number 4" w:semiHidden="1" w:unhideWhenUsed="1"/>
+    <w:lsdException w:name="List Number 5" w:semiHidden="1" w:unhideWhenUsed="1"/>
+    <w:lsdException w:name="Title" w:uiPriority="10" w:qFormat="1"/>
+    <w:lsdException w:name="Closing" w:semiHidden="1" w:unhideWhenUsed="1"/>
+    <w:lsdException w:name="Signature" w:semiHidden="1" w:unhideWhenUsed="1"/>
+    <w:lsdException w:name="Default Paragraph Font" w:semiHidden="1" w:uiPriority="1" w:unhideWhenUsed="1"/>
+    <w:lsdException w:name="Body Text" w:semiHidden="1" w:unhideWhenUsed="1"/>
+    <w:lsdException w:name="Body Text Indent" w:semiHidden="1" w:unhideWhenUsed="1"/>
+    <w:lsdException w:name="List Continue" w:semiHidden="1" w:unhideWhenUsed="1"/>
+    <w:lsdException w:name="List Continue 2" w:semiHidden="1" w:unhideWhenUsed="1"/>
+    <w:lsdException w:name="List Continue 3" w:semiHidden="1" w:unhideWhenUsed="1"/>
+    <w:lsdException w:name="List Continue 4" w:semiHidden="1" w:unhideWhenUsed="1"/>
+    <w:lsdException w:name="List Continue 5" w:semiHidden="1" w:unhideWhenUsed="1"/>
+    <w:lsdException w:name="Message Header" w:semiHidden="1" w:unhideWhenUsed="1"/>
+    <w:lsdException w:name="Subtitle" w:uiPriority="11" w:qFormat="1"/>
+    <w:lsdException w:name="Salutation" w:semiHidden="1" w:unhideWhenUsed="1"/>
+    <w:lsdException w:name="Date" w:semiHidden="1" w:unhideWhenUsed="1"/>
+    <w:lsdException w:name="Body Text First Indent" w:semiHidden="1" w:unhideWhenUsed="1"/>
+    <w:lsdException w:name="Body Text First Indent 2" w:semiHidden="1" w:unhideWhenUsed="1"/>
+    <w:lsdException w:name="Note Heading" w:semiHidden="1" w:unhideWhenUsed="1"/>
+    <w:lsdException w:name="Body Text 2" w:semiHidden="1" w:unhideWhenUsed="1"/>
+    <w:lsdException w:name="Body Text 3" w:semiHidden="1" w:unhideWhenUsed="1"/>
+    <w:lsdException w:name="Body Text Indent 2" w:semiHidden="1" w:unhideWhenUsed="1"/>
+    <w:lsdException w:name="Body Text Indent 3" w:semiHidden="1" w:unhideWhenUsed="1"/>
+    <w:lsdException w:name="Block Text" w:semiHidden="1" w:unhideWhenUsed="1"/>
+    <w:lsdException w:name="Hyperlink" w:semiHidden="1" w:unhideWhenUsed="1"/>
+    <w:lsdException w:name="FollowedHyperlink" w:semiHidden="1" w:unhideWhenUsed="1"/>
+    <w:lsdException w:name="Strong" w:uiPriority="22" w:qFormat="1"/>
+    <w:lsdException w:name="Emphasis" w:uiPriority="20" w:qFormat="1"/>
+    <w:lsdException w:name="Document Map" w:semiHidden="1" w:unhideWhenUsed="1"/>
+    <w:lsdException w:name="Plain Text" w:semiHidden="1" w:unhideWhenUsed="1"/>
+    <w:lsdException w:name="E-mail Signature" w:semiHidden="1" w:unhideWhenUsed="1"/>
+    <w:lsdException w:name="HTML Top of Form" w:semiHidden="1" w:unhideWhenUsed="1"/>
+    <w:lsdException w:name="HTML Bottom of Form" w:semiHidden="1" w:unhideWhenUsed="1"/>
+    <w:lsdException w:name="Normal (Web)" w:semiHidden="1" w:unhideWhenUsed="1"/>
+    <w:lsdException w:name="HTML Acronym" w:semiHidden="1" w:unhideWhenUsed="1"/>
+    <w:lsdException w:name="HTML Address" w:semiHidden="1" w:unhideWhenUsed="1"/>
+    <w:lsdException w:name="HTML Cite" w:semiHidden="1" w:unhideWhenUsed="1"/>
+    <w:lsdException w:name="HTML Code" w:semiHidden="1" w:unhideWhenUsed="1"/>
+    <w:lsdException w:name="HTML Definition" w:semiHidden="1" w:unhideWhenUsed="1"/>
+    <w:lsdException w:name="HTML Keyboard" w:semiHidden="1" w:unhideWhenUsed="1"/>
+    <w:lsdException w:name="HTML Preformatted" w:semiHidden="1" w:unhideWhenUsed="1"/>
+    <w:lsdException w:name="HTML Sample" w:semiHidden="1" w:unhideWhenUsed="1"/>
+    <w:lsdException w:name="HTML Typewriter" w:semiHidden="1" w:unhideWhenUsed="1"/>
+    <w:lsdException w:name="HTML Variable" w:semiHidden="1" w:unhideWhenUsed="1"/>
+    <w:lsdException w:name="Normal Table" w:semiHidden="1" w:unhideWhenUsed="1"/>
+    <w:lsdException w:name="annotation subject" w:semiHidden="1" w:unhideWhenUsed="1"/>
+    <w:lsdException w:name="No List" w:semiHidden="1" w:unhideWhenUsed="1"/>
+    <w:lsdException w:name="Outline List 1" w:semiHidden="1" w:unhideWhenUsed="1"/>
+    <w:lsdException w:name="Outline List 2" w:semiHidden="1" w:unhideWhenUsed="1"/>
+    <w:lsdException w:name="Outline List 3" w:semiHidden="1" w:unhideWhenUsed="1"/>
+    <w:lsdException w:name="Table Simple 1" w:semiHidden="1" w:unhideWhenUsed="1"/>
+    <w:lsdException w:name="Table Simple 2" w:semiHidden="1" w:unhideWhenUsed="1"/>
+    <w:lsdException w:name="Table Simple 3" w:semiHidden="1" w:unhideWhenUsed="1"/>
+    <w:lsdException w:name="Table Classic 1" w:semiHidden="1" w:unhideWhenUsed="1"/>
+    <w:lsdException w:name="Table Classic 2" w:semiHidden="1" w:unhideWhenUsed="1"/>
+    <w:lsdException w:name="Table Classic 3" w:semiHidden="1" w:unhideWhenUsed="1"/>
+    <w:lsdException w:name="Table Classic 4" w:semiHidden="1" w:unhideWhenUsed="1"/>
+    <w:lsdException w:name="Table Colorful 1" w:semiHidden="1" w:unhideWhenUsed="1"/>
+    <w:lsdException w:name="Table Colorful 2" w:semiHidden="1" w:unhideWhenUsed="1"/>
+    <w:lsdException w:name="Table Colorful 3" w:semiHidden="1" w:unhideWhenUsed="1"/>
+    <w:lsdException w:name="Table Columns 1" w:semiHidden="1" w:unhideWhenUsed="1"/>
+    <w:lsdException w:name="Table Columns 2" w:semiHidden="1" w:unhideWhenUsed="1"/>
+    <w:lsdException w:name="Table Columns 3" w:semiHidden="1" w:unhideWhenUsed="1"/>
+    <w:lsdException w:name="Table Columns 4" w:semiHidden="1" w:unhideWhenUsed="1"/>
+    <w:lsdException w:name="Table Columns 5" w:semiHidden="1" w:unhideWhenUsed="1"/>
+    <w:lsdException w:name="Table Grid 1" w:semiHidden="1" w:unhideWhenUsed="1"/>
+    <w:lsdException w:name="Table Grid 2" w:semiHidden="1" w:unhideWhenUsed="1"/>
+    <w:lsdException w:name="Table Grid 3" w:semiHidden="1" w:unhideWhenUsed="1"/>
+    <w:lsdException w:name="Table Grid 4" w:semiHidden="1" w:unhideWhenUsed="1"/>
+    <w:lsdException w:name="Table Grid 5" w:semiHidden="1" w:unhideWhenUsed="1"/>
+    <w:lsdException w:name="Table Grid 6" w:semiHidden="1" w:unhideWhenUsed="1"/>
+    <w:lsdException w:name="Table Grid 7" w:semiHidden="1" w:unhideWhenUsed="1"/>
+    <w:lsdException w:name="Table Grid 8" w:semiHidden="1" w:unhideWhenUsed="1"/>
+    <w:lsdException w:name="Table List 1" w:semiHidden="1" w:unhideWhenUsed="1"/>
+    <w:lsdException w:name="Table List 2" w:semiHidden="1" w:unhideWhenUsed="1"/>
+    <w:lsdException w:name="Table List 3" w:semiHidden="1" w:unhideWhenUsed="1"/>
+    <w:lsdException w:name="Table List 4" w:semiHidden="1" w:unhideWhenUsed="1"/>
+    <w:lsdException w:name="Table List 5" w:semiHidden="1" w:unhideWhenUsed="1"/>
+    <w:lsdException w:name="Table List 6" w:semiHidden="1" w:unhideWhenUsed="1"/>
+    <w:lsdException w:name="Table List 7" w:semiHidden="1" w:unhideWhenUsed="1"/>
+    <w:lsdException w:name="Table List 8" w:semiHidden="1" w:unhideWhenUsed="1"/>
+    <w:lsdException w:name="Table 3D effects 1" w:semiHidden="1" w:unhideWhenUsed="1"/>
+    <w:lsdException w:name="Table 3D effects 2" w:semiHidden="1" w:unhideWhenUsed="1"/>
+    <w:lsdException w:name="Table 3D effects 3" w:semiHidden="1" w:unhideWhenUsed="1"/>
+    <w:lsdException w:name="Table Contemporary" w:semiHidden="1" w:unhideWhenUsed="1"/>
+    <w:lsdException w:name="Table Elegant" w:semiHidden="1" w:unhideWhenUsed="1"/>
+    <w:lsdException w:name="Table Professional" w:semiHidden="1" w:unhideWhenUsed="1"/>
+    <w:lsdException w:name="Table Subtle 1" w:semiHidden="1" w:unhideWhenUsed="1"/>
+    <w:lsdException w:name="Table Subtle 2" w:semiHidden="1" w:unhideWhenUsed="1"/>
+    <w:lsdException w:name="Table Web 1" w:semiHidden="1" w:unhideWhenUsed="1"/>
+    <w:lsdException w:name="Table Web 2" w:semiHidden="1" w:unhideWhenUsed="1"/>
+    <w:lsdException w:name="Table Web 3" w:semiHidden="1" w:unhideWhenUsed="1"/>
+    <w:lsdException w:name="Balloon Text" w:semiHidden="1" w:unhideWhenUsed="1"/>
+    <w:lsdException w:name="Table Grid" w:uiPriority="39"/>
+    <w:lsdException w:name="Table Theme" w:semiHidden="1" w:unhideWhenUsed="1"/>
+    <w:lsdException w:name="Placeholder Text" w:semiHidden="1"/>
+    <w:lsdException w:name="No Spacing" w:uiPriority="1" w:qFormat="1"/>
+    <w:lsdException w:name="Light Shading" w:uiPriority="60"/>
+    <w:lsdException w:name="Light List" w:uiPriority="61"/>
+    <w:lsdException w:name="Light Grid" w:uiPriority="62"/>
+    <w:lsdException w:name="Medium Shading 1" w:uiPriority="63"/>
+    <w:lsdException w:name="Medium Shading 2" w:uiPriority="64"/>
+    <w:lsdException w:name="Medium List 1" w:uiPriority="65"/>
+    <w:lsdException w:name="Medium List 2" w:uiPriority="66"/>
+    <w:lsdException w:name="Medium Grid 1" w:uiPriority="67"/>
+    <w:lsdException w:name="Medium Grid 2" w:uiPriority="68"/>
+    <w:lsdException w:name="Medium Grid 3" w:uiPriority="69"/>
+    <w:lsdException w:name="Dark List" w:uiPriority="70"/>
+    <w:lsdException w:name="Colorful Shading" w:uiPriority="71"/>
+    <w:lsdException w:name="Colorful List" w:uiPriority="72"/>
+    <w:lsdException w:name="Colorful Grid" w:uiPriority="73"/>
+    <w:lsdException w:name="Light Shading Accent 1" w:uiPriority="60"/>
+    <w:lsdException w:name="Light List Accent 1" w:uiPriority="61"/>
+    <w:lsdException w:name="Light Grid Accent 1" w:uiPriority="62"/>
+    <w:lsdException w:name="Medium Shading 1 Accent 1" w:uiPriority="63"/>
+    <w:lsdException w:name="Medium Shading 2 Accent 1" w:uiPriority="64"/>
+    <w:lsdException w:name="Medium List 1 Accent 1" w:uiPriority="65"/>
+    <w:lsdException w:name="Revision" w:semiHidden="1"/>
+    <w:lsdException w:name="List Paragraph" w:uiPriority="34" w:qFormat="1"/>
+    <w:lsdException w:name="Quote" w:uiPriority="29" w:qFormat="1"/>
+    <w:lsdException w:name="Intense Quote" w:uiPriority="30" w:qFormat="1"/>
+    <w:lsdException w:name="Medium List 2 Accent 1" w:uiPriority="66"/>
+    <w:lsdException w:name="Medium Grid 1 Accent 1" w:uiPriority="67"/>
+    <w:lsdException w:name="Medium Grid 2 Accent 1" w:uiPriority="68"/>
+    <w:lsdException w:name="Medium Grid 3 Accent 1" w:uiPriority="69"/>
+    <w:lsdException w:name="Dark List Accent 1" w:uiPriority="70"/>
+    <w:lsdException w:name="Colorful Shading Accent 1" w:uiPriority="71"/>
+    <w:lsdException w:name="Colorful List Accent 1" w:uiPriority="72"/>
+    <w:lsdException w:name="Colorful Grid Accent 1" w:uiPriority="73"/>
+    <w:lsdException w:name="Light Shading Accent 2" w:uiPriority="60"/>
+    <w:lsdException w:name="Light List Accent 2" w:uiPriority="61"/>
+    <w:lsdException w:name="Light Grid Accent 2" w:uiPriority="62"/>
+    <w:lsdException w:name="Medium Shading 1 Accent 2" w:uiPriority="63"/>
+    <w:lsdException w:name="Medium Shading 2 Accent 2" w:uiPriority="64"/>
+    <w:lsdException w:name="Medium List 1 Accent 2" w:uiPriority="65"/>
+    <w:lsdException w:name="Medium List 2 Accent 2" w:uiPriority="66"/>
+    <w:lsdException w:name="Medium Grid 1 Accent 2" w:uiPriority="67"/>
+    <w:lsdException w:name="Medium Grid 2 Accent 2" w:uiPriority="68"/>
+    <w:lsdException w:name="Medium Grid 3 Accent 2" w:uiPriority="69"/>
+    <w:lsdException w:name="Dark List Accent 2" w:uiPriority="70"/>
+    <w:lsdException w:name="Colorful Shading Accent 2" w:uiPriority="71"/>
+    <w:lsdException w:name="Colorful List Accent 2" w:uiPriority="72"/>
+    <w:lsdException w:name="Colorful Grid Accent 2" w:uiPriority="73"/>
+    <w:lsdException w:name="Light Shading Accent 3" w:uiPriority="60"/>
+    <w:lsdException w:name="Light List Accent 3" w:uiPriority="61"/>
+    <w:lsdException w:name="Light Grid Accent 3" w:uiPriority="62"/>
+    <w:lsdException w:name="Medium Shading 1 Accent 3" w:uiPriority="63"/>
+    <w:lsdException w:name="Medium Shading 2 Accent 3" w:uiPriority="64"/>
+    <w:lsdException w:name="Medium List 1 Accent 3" w:uiPriority="65"/>
+    <w:lsdException w:name="Medium List 2 Accent 3" w:uiPriority="66"/>
+    <w:lsdException w:name="Medium Grid 1 Accent 3" w:uiPriority="67"/>
+    <w:lsdException w:name="Medium Grid 2 Accent 3" w:uiPriority="68"/>
+    <w:lsdException w:name="Medium Grid 3 Accent 3" w:uiPriority="69"/>
+    <w:lsdException w:name="Dark List Accent 3" w:uiPriority="70"/>
+    <w:lsdException w:name="Colorful Shading Accent 3" w:uiPriority="71"/>
+    <w:lsdException w:name="Colorful List Accent 3" w:uiPriority="72"/>
+    <w:lsdException w:name="Colorful Grid Accent 3" w:uiPriority="73"/>
+    <w:lsdException w:name="Light Shading Accent 4" w:uiPriority="60"/>
+    <w:lsdException w:name="Light List Accent 4" w:uiPriority="61"/>
+    <w:lsdException w:name="Light Grid Accent 4" w:uiPriority="62"/>
+    <w:lsdException w:name="Medium Shading 1 Accent 4" w:uiPriority="63"/>
+    <w:lsdException w:name="Medium Shading 2 Accent 4" w:uiPriority="64"/>
+    <w:lsdException w:name="Medium List 1 Accent 4" w:uiPriority="65"/>
+    <w:lsdException w:name="Medium List 2 Accent 4" w:uiPriority="66"/>
+    <w:lsdException w:name="Medium Grid 1 Accent 4" w:uiPriority="67"/>
+    <w:lsdException w:name="Medium Grid 2 Accent 4" w:uiPriority="68"/>
+    <w:lsdException w:name="Medium Grid 3 Accent 4" w:uiPriority="69"/>
+    <w:lsdException w:name="Dark List Accent 4" w:uiPriority="70"/>
+    <w:lsdException w:name="Colorful Shading Accent 4" w:uiPriority="71"/>
+    <w:lsdException w:name="Colorful List Accent 4" w:uiPriority="72"/>
+    <w:lsdException w:name="Colorful Grid Accent 4" w:uiPriority="73"/>
+    <w:lsdException w:name="Light Shading Accent 5" w:uiPriority="60"/>
+    <w:lsdException w:name="Light List Accent 5" w:uiPriority="61"/>
+    <w:lsdException w:name="Light Grid Accent 5" w:uiPriority="62"/>
+    <w:lsdException w:name="Medium Shading 1 Accent 5" w:uiPriority="63"/>
+    <w:lsdException w:name="Medium Shading 2 Accent 5" w:uiPriority="64"/>
+    <w:lsdException w:name="Medium List 1 Accent 5" w:uiPriority="65"/>
+    <w:lsdException w:name="Medium List 2 Accent 5" w:uiPriority="66"/>
+    <w:lsdException w:name="Medium Grid 1 Accent 5" w:uiPriority="67"/>
+    <w:lsdException w:name="Medium Grid 2 Accent 5" w:uiPriority="68"/>
+    <w:lsdException w:name="Medium Grid 3 Accent 5" w:uiPriority="69"/>
+    <w:lsdException w:name="Dark List Accent 5" w:uiPriority="70"/>
+    <w:lsdException w:name="Colorful Shading Accent 5" w:uiPriority="71"/>
+    <w:lsdException w:name="Colorful List Accent 5" w:uiPriority="72"/>
+    <w:lsdException w:name="Colorful Grid Accent 5" w:uiPriority="73"/>
+    <w:lsdException w:name="Light Shading Accent 6" w:uiPriority="60"/>
+    <w:lsdException w:name="Light List Accent 6" w:uiPriority="61"/>
+    <w:lsdException w:name="Light Grid Accent 6" w:uiPriority="62"/>
+    <w:lsdException w:name="Medium Shading 1 Accent 6" w:uiPriority="63"/>
+    <w:lsdException w:name="Medium Shading 2 Accent 6" w:uiPriority="64"/>
+    <w:lsdException w:name="Medium List 1 Accent 6" w:uiPriority="65"/>
+    <w:lsdException w:name="Medium List 2 Accent 6" w:uiPriority="66"/>
+    <w:lsdException w:name="Medium Grid 1 Accent 6" w:uiPriority="67"/>
+    <w:lsdException w:name="Medium Grid 2 Accent 6" w:uiPriority="68"/>
+    <w:lsdException w:name="Medium Grid 3 Accent 6" w:uiPriority="69"/>
+    <w:lsdException w:name="Dark List Accent 6" w:uiPriority="70"/>
+    <w:lsdException w:name="Colorful Shading Accent 6" w:uiPriority="71"/>
+    <w:lsdException w:name="Colorful List Accent 6" w:uiPriority="72"/>
+    <w:lsdException w:name="Colorful Grid Accent 6" w:uiPriority="73"/>
+    <w:lsdException w:name="Subtle Emphasis" w:uiPriority="19" w:qFormat="1"/>
+    <w:lsdException w:name="Intense Emphasis" w:uiPriority="21" w:qFormat="1"/>
+    <w:lsdException w:name="Subtle Reference" w:uiPriority="31" w:qFormat="1"/>
+    <w:lsdException w:name="Intense Reference" w:uiPriority="32" w:qFormat="1"/>
+    <w:lsdException w:name="Book Title" w:uiPriority="33" w:qFormat="1"/>
+    <w:lsdException w:name="Bibliography" w:semiHidden="1" w:uiPriority="37" w:unhideWhenUsed="1"/>
+    <w:lsdException w:name="TOC Heading" w:semiHidden="1" w:uiPriority="39" w:unhideWhenUsed="1" w:qFormat="1"/>
+    <w:lsdException w:name="Plain Table 1" w:uiPriority="41"/>
+    <w:lsdException w:name="Plain Table 2" w:uiPriority="42"/>
+    <w:lsdException w:name="Plain Table 3" w:uiPriority="43"/>
+    <w:lsdException w:name="Plain Table 4" w:uiPriority="44"/>
+    <w:lsdException w:name="Plain Table 5" w:uiPriority="45"/>
+    <w:lsdException w:name="Grid Table Light" w:uiPriority="40"/>
+    <w:lsdException w:name="Grid Table 1 Light" w:uiPriority="46"/>
+    <w:lsdException w:name="Grid Table 2" w:uiPriority="47"/>
+    <w:lsdException w:name="Grid Table 3" w:uiPriority="48"/>
+    <w:lsdException w:name="Grid Table 4" w:uiPriority="49"/>
+    <w:lsdException w:name="Grid Table 5 Dark" w:uiPriority="50"/>
+    <w:lsdException w:name="Grid Table 6 Colorful" w:uiPriority="51"/>
+    <w:lsdException w:name="Grid Table 7 Colorful" w:uiPriority="52"/>
+    <w:lsdException w:name="Grid Table 1 Light Accent 1" w:uiPriority="46"/>
+    <w:lsdException w:name="Grid Table 2 Accent 1" w:uiPriority="47"/>
+    <w:lsdException w:name="Grid Table 3 Accent 1" w:uiPriority="48"/>
+    <w:lsdException w:name="Grid Table 4 Accent 1" w:uiPriority="49"/>
+    <w:lsdException w:name="Grid Table 5 Dark Accent 1" w:uiPriority="50"/>
+    <w:lsdException w:name="Grid Table 6 Colorful Accent 1" w:uiPriority="51"/>
+    <w:lsdException w:name="Grid Table 7 Colorful Accent 1" w:uiPriority="52"/>
+    <w:lsdException w:name="Grid Table 1 Light Accent 2" w:uiPriority="46"/>
+    <w:lsdException w:name="Grid Table 2 Accent 2" w:uiPriority="47"/>
+    <w:lsdException w:name="Grid Table 3 Accent 2" w:uiPriority="48"/>
+    <w:lsdException w:name="Grid Table 4 Accent 2" w:uiPriority="49"/>
+    <w:lsdException w:name="Grid Table 5 Dark Accent 2" w:uiPriority="50"/>
+    <w:lsdException w:name="Grid Table 6 Colorful Accent 2" w:uiPriority="51"/>
+    <w:lsdException w:name="Grid Table 7 Colorful Accent 2" w:uiPriority="52"/>
+    <w:lsdException w:name="Grid Table 1 Light Accent 3" w:uiPriority="46"/>
+    <w:lsdException w:name="Grid Table 2 Accent 3" w:uiPriority="47"/>
+    <w:lsdException w:name="Grid Table 3 Accent 3" w:uiPriority="48"/>
+    <w:lsdException w:name="Grid Table 4 Accent 3" w:uiPriority="49"/>
+    <w:lsdException w:name="Grid Table 5 Dark Accent 3" w:uiPriority="50"/>
+    <w:lsdException w:name="Grid Table 6 Colorful Accent 3" w:uiPriority="51"/>
+    <w:lsdException w:name="Grid Table 7 Colorful Accent 3" w:uiPriority="52"/>
+    <w:lsdException w:name="Grid Table 1 Light Accent 4" w:uiPriority="46"/>
+    <w:lsdException w:name="Grid Table 2 Accent 4" w:uiPriority="47"/>
+    <w:lsdException w:name="Grid Table 3 Accent 4" w:uiPriority="48"/>
+    <w:lsdException w:name="Grid Table 4 Accent 4" w:uiPriority="49"/>
+    <w:lsdException w:name="Grid Table 5 Dark Accent 4" w:uiPriority="50"/>
+    <w:lsdException w:name="Grid Table 6 Colorful Accent 4" w:uiPriority="51"/>
+    <w:lsdException w:name="Grid Table 7 Colorful Accent 4" w:uiPriority="52"/>
+    <w:lsdException w:name="Grid Table 1 Light Accent 5" w:uiPriority="46"/>
+    <w:lsdException w:name="Grid Table 2 Accent 5" w:uiPriority="47"/>
+    <w:lsdException w:name="Grid Table 3 Accent 5" w:uiPriority="48"/>
+    <w:lsdException w:name="Grid Table 4 Accent 5" w:uiPriority="49"/>
+    <w:lsdException w:name="Grid Table 5 Dark Accent 5" w:uiPriority="50"/>
+    <w:lsdException w:name="Grid Table 6 Colorful Accent 5" w:uiPriority="51"/>
+    <w:lsdException w:name="Grid Table 7 Colorful Accent 5" w:uiPriority="52"/>
+    <w:lsdException w:name="Grid Table 1 Light Accent 6" w:uiPriority="46"/>
+    <w:lsdException w:name="Grid Table 2 Accent 6" w:uiPriority="47"/>
+    <w:lsdException w:name="Grid Table 3 Accent 6" w:uiPriority="48"/>
+    <w:lsdException w:name="Grid Table 4 Accent 6" w:uiPriority="49"/>
+    <w:lsdException w:name="Grid Table 5 Dark Accent 6" w:uiPriority="50"/>
+    <w:lsdException w:name="Grid Table 6 Colorful Accent 6" w:uiPriority="51"/>
+    <w:lsdException w:name="Grid Table 7 Colorful Accent 6" w:uiPriority="52"/>
+    <w:lsdException w:name="List Table 1 Light" w:uiPriority="46"/>
+    <w:lsdException w:name="List Table 2" w:uiPriority="47"/>
+    <w:lsdException w:name="List Table 3" w:uiPriority="48"/>
+    <w:lsdException w:name="List Table 4" w:uiPriority="49"/>
+    <w:lsdException w:name="List Table 5 Dark" w:uiPriority="50"/>
+    <w:lsdException w:name="List Table 6 Colorful" w:uiPriority="51"/>
+    <w:lsdException w:name="List Table 7 Colorful" w:uiPriority="52"/>
+    <w:lsdException w:name="List Table 1 Light Accent 1" w:uiPriority="46"/>
+    <w:lsdException w:name="List Table 2 Accent 1" w:uiPriority="47"/>
+    <w:lsdException w:name="List Table 3 Accent 1" w:uiPriority="48"/>
+    <w:lsdException w:name="List Table 4 Accent 1" w:uiPriority="49"/>
+    <w:lsdException w:name="List Table 5 Dark Accent 1" w:uiPriority="50"/>
+    <w:lsdException w:name="List Table 6 Colorful Accent 1" w:uiPriority="51"/>
+    <w:lsdException w:name="List Table 7 Colorful Accent 1" w:uiPriority="52"/>
+    <w:lsdException w:name="List Table 1 Light Accent 2" w:uiPriority="46"/>
+    <w:lsdException w:name="List Table 2 Accent 2" w:uiPriority="47"/>
+    <w:lsdException w:name="List Table 3 Accent 2" w:uiPriority="48"/>
+    <w:lsdException w:name="List Table 4 Accent 2" w:uiPriority="49"/>
+    <w:lsdException w:name="List Table 5 Dark Accent 2" w:uiPriority="50"/>
+    <w:lsdException w:name="List Table 6 Colorful Accent 2" w:uiPriority="51"/>
+    <w:lsdException w:name="List Table 7 Colorful Accent 2" w:uiPriority="52"/>
+    <w:lsdException w:name="List Table 1 Light Accent 3" w:uiPriority="46"/>
+    <w:lsdException w:name="List Table 2 Accent 3" w:uiPriority="47"/>
+    <w:lsdException w:name="List Table 3 Accent 3" w:uiPriority="48"/>
+    <w:lsdException w:name="List Table 4 Accent 3" w:uiPriority="49"/>
+    <w:lsdException w:name="List Table 5 Dark Accent 3" w:uiPriority="50"/>
+    <w:lsdException w:name="List Table 6 Colorful Accent 3" w:uiPriority="51"/>
+    <w:lsdException w:name="List Table 7 Colorful Accent 3" w:uiPriority="52"/>
+    <w:lsdException w:name="List Table 1 Light Accent 4" w:uiPriority="46"/>
+    <w:lsdException w:name="List Table 2 Accent 4" w:uiPriority="47"/>
+    <w:lsdException w:name="List Table 3 Accent 4" w:uiPriority="48"/>
+    <w:lsdException w:name="List Table 4 Accent 4" w:uiPriority="49"/>
+    <w:lsdException w:name="List Table 5 Dark Accent 4" w:uiPriority="50"/>
+    <w:lsdException w:name="List Table 6 Colorful Accent 4" w:uiPriority="51"/>
+    <w:lsdException w:name="List Table 7 Colorful Accent 4" w:uiPriority="52"/>
+    <w:lsdException w:name="List Table 1 Light Accent 5" w:uiPriority="46"/>
+    <w:lsdException w:name="List Table 2 Accent 5" w:uiPriority="47"/>
+    <w:lsdException w:name="List Table 3 Accent 5" w:uiPriority="48"/>
+    <w:lsdException w:name="List Table 4 Accent 5" w:uiPriority="49"/>
+    <w:lsdException w:name="List Table 5 Dark Accent 5" w:uiPriority="50"/>
+    <w:lsdException w:name="List Table 6 Colorful Accent 5" w:uiPriority="51"/>
+    <w:lsdException w:name="List Table 7 Colorful Accent 5" w:uiPriority="52"/>
+    <w:lsdException w:name="List Table 1 Light Accent 6" w:uiPriority="46"/>
+    <w:lsdException w:name="List Table 2 Accent 6" w:uiPriority="47"/>
+    <w:lsdException w:name="List Table 3 Accent 6" w:uiPriority="48"/>
+    <w:lsdException w:name="List Table 4 Accent 6" w:uiPriority="49"/>
+    <w:lsdException w:name="List Table 5 Dark Accent 6" w:uiPriority="50"/>
+    <w:lsdException w:name="List Table 6 Colorful Accent 6" w:uiPriority="51"/>
+    <w:lsdException w:name="List Table 7 Colorful Accent 6" w:uiPriority="52"/>
+    <w:lsdException w:name="Mention" w:semiHidden="1" w:unhideWhenUsed="1"/>
+    <w:lsdException w:name="Smart Hyperlink" w:semiHidden="1" w:unhideWhenUsed="1"/>
+    <w:lsdException w:name="Hashtag" w:semiHidden="1" w:unhideWhenUsed="1"/>
+    <w:lsdException w:name="Unresolved Mention" w:semiHidden="1" w:unhideWhenUsed="1"/>
+    <w:lsdException w:name="Smart Link" w:semiHidden="1" w:unhideWhenUsed="1"/>
+  </w:latentStyles>
+  <w:style w:type="paragraph" w:default="1" w:styleId="Normal">
+    <w:name w:val="Normal"/>
+    <w:qFormat/>
+  </w:style>
+  <w:style w:type="character" w:default="1" w:styleId="DefaultParagraphFont">
+    <w:name w:val="Default Paragraph Font"/>
+    <w:uiPriority w:val="1"/>
+    <w:semiHidden/>
+    <w:unhideWhenUsed/>
+  </w:style>
+  <w:style w:type="table" w:default="1" w:styleId="TableNormal">
+    <w:name w:val="Normal Table"/>
+    <w:uiPriority w:val="99"/>
+    <w:semiHidden/>
+    <w:unhideWhenUsed/>
+    <w:tblPr>
+      <w:tblInd w:w="0" w:type="dxa"/>
+      <w:tblCellMar>
+        <w:top w:w="0" w:type="dxa"/>
+        <w:left w:w="108" w:type="dxa"/>
+        <w:bottom w:w="0" w:type="dxa"/>
+        <w:right w:w="108" w:type="dxa"/>
+      </w:tblCellMar>
+    </w:tblPr>
+  </w:style>
+  <w:style w:type="numbering" w:default="1" w:styleId="NoList">
+    <w:name w:val="No List"/>
+    <w:uiPriority w:val="99"/>
+    <w:semiHidden/>
+    <w:unhideWhenUsed/>
+  </w:style>
+  <w:style w:type="paragraph" w:customStyle="1" w:styleId="BB86996D99F54CC2AA3433A79776DFDF">
+    <w:name w:val="BB86996D99F54CC2AA3433A79776DFDF"/>
+    <w:rsid w:val="00944AAB"/>
+  </w:style>
+  <w:style w:type="paragraph" w:customStyle="1" w:styleId="42C126F0C8DB45E7A913EB5CEA9A1FA3">
+    <w:name w:val="42C126F0C8DB45E7A913EB5CEA9A1FA3"/>
+    <w:rsid w:val="00944AAB"/>
+  </w:style>
+  <w:style w:type="paragraph" w:customStyle="1" w:styleId="2DB1BB81C35A412FBE1F03E26C7C7F9D">
+    <w:name w:val="2DB1BB81C35A412FBE1F03E26C7C7F9D"/>
+    <w:rsid w:val="00944AAB"/>
+  </w:style>
+  <w:style w:type="paragraph" w:customStyle="1" w:styleId="82AAC6A009BD41D28CEE17BFACEF4EA3">
+    <w:name w:val="82AAC6A009BD41D28CEE17BFACEF4EA3"/>
+    <w:rsid w:val="00944AAB"/>
+  </w:style>
+  <w:style w:type="paragraph" w:customStyle="1" w:styleId="9B66AC92AC924D68BD95F29832398E29">
+    <w:name w:val="9B66AC92AC924D68BD95F29832398E29"/>
+    <w:rsid w:val="00944AAB"/>
+  </w:style>
+  <w:style w:type="paragraph" w:customStyle="1" w:styleId="9AD565C4F2CC40BEBAC00A5EAA1F84A0">
+    <w:name w:val="9AD565C4F2CC40BEBAC00A5EAA1F84A0"/>
+    <w:rsid w:val="00944AAB"/>
+  </w:style>
+  <w:style w:type="paragraph" w:customStyle="1" w:styleId="48E5428B5268496481712D1E04663E8C">
+    <w:name w:val="48E5428B5268496481712D1E04663E8C"/>
+    <w:rsid w:val="00944AAB"/>
+  </w:style>
+</w:styles>
+</file>
+
+<file path=word/glossary/webSettings.xml><?xml version="1.0" encoding="utf-8"?>
+<w:webSettings xmlns:mc="http://schemas.openxmlformats.org/markup-compatibility/2006" xmlns:r="http://schemas.openxmlformats.org/officeDocument/2006/relationships" xmlns:w="http://schemas.openxmlformats.org/wordprocessingml/2006/main" xmlns:w14="http://schemas.microsoft.com/office/word/2010/wordml" xmlns:w15="http://schemas.microsoft.com/office/word/2012/wordml" xmlns:w16cid="http://schemas.microsoft.com/office/word/2016/wordml/cid" xmlns:w16se="http://schemas.microsoft.com/office/word/2015/wordml/symex" mc:Ignorable="w14 w15 w16se w16cid">
+  <w:optimizeForBrowser/>
+  <w:allowPNG/>
+</w:webSettings>
 </file>
 
 <file path=word/theme/theme1.xml><?xml version="1.0" encoding="utf-8"?>
@@ -1613,11 +2589,30 @@
 </file>
 
 <file path=customXml/item1.xml><?xml version="1.0" encoding="utf-8"?>
+<CoverPageProperties xmlns="http://schemas.microsoft.com/office/2006/coverPageProps">
+  <PublishDate>Master universitario en Diseño de experiencia de Usuario</PublishDate>
+  <Abstract/>
+  <CompanyAddress/>
+  <CompanyPhone/>
+  <CompanyFax/>
+  <CompanyEmail/>
+</CoverPageProperties>
+</file>
+
+<file path=customXml/item2.xml><?xml version="1.0" encoding="utf-8"?>
 <b:Sources xmlns:b="http://schemas.openxmlformats.org/officeDocument/2006/bibliography" xmlns="http://schemas.openxmlformats.org/officeDocument/2006/bibliography" SelectedStyle="/APA.XSL" StyleName="APA"/>
 </file>
 
 <file path=customXml/itemProps1.xml><?xml version="1.0" encoding="utf-8"?>
-<ds:datastoreItem xmlns:ds="http://schemas.openxmlformats.org/officeDocument/2006/customXml" ds:itemID="{240720E6-8C07-42B1-9D6E-F0B8EB83B53C}">
+<ds:datastoreItem xmlns:ds="http://schemas.openxmlformats.org/officeDocument/2006/customXml" ds:itemID="{55AF091B-3C7A-41E3-B477-F2FDAA23CFDA}">
+  <ds:schemaRefs>
+    <ds:schemaRef ds:uri="http://schemas.microsoft.com/office/2006/coverPageProps"/>
+  </ds:schemaRefs>
+</ds:datastoreItem>
+</file>
+
+<file path=customXml/itemProps2.xml><?xml version="1.0" encoding="utf-8"?>
+<ds:datastoreItem xmlns:ds="http://schemas.openxmlformats.org/officeDocument/2006/customXml" ds:itemID="{552A0788-78E0-4813-9E41-4A26004FD95C}">
   <ds:schemaRefs>
     <ds:schemaRef ds:uri="http://schemas.openxmlformats.org/officeDocument/2006/bibliography"/>
   </ds:schemaRefs>

</xml_diff>